<commit_message>
chap 5 and images
</commit_message>
<xml_diff>
--- a/draft/ch5-draft.docx
+++ b/draft/ch5-draft.docx
@@ -19,9 +19,38 @@
         <w:br/>
         <w:t>The Devil is in the Details:</w:t>
         <w:br/>
-        <w:t xml:space="preserve">Forensic Digital Humanities on </w:t>
-        <w:br/>
-        <w:t>Gor’kii’s Relationship to the Christian Tradition</w:t>
+        <w:t xml:space="preserve">Digital </w:t>
+      </w:r>
+      <w:r>
+        <w:rPr>
+          <w:rFonts w:ascii="Liberation Serif" w:hAnsi="Liberation Serif"/>
+        </w:rPr>
+        <w:t xml:space="preserve">Analysis of </w:t>
+      </w:r>
+      <w:r>
+        <w:rPr>
+          <w:rFonts w:ascii="Liberation Serif" w:hAnsi="Liberation Serif"/>
+        </w:rPr>
+        <w:t xml:space="preserve">Gor’kii </w:t>
+      </w:r>
+      <w:r>
+        <w:rPr>
+          <w:rFonts w:ascii="Liberation Serif" w:hAnsi="Liberation Serif"/>
+        </w:rPr>
+        <w:t>and</w:t>
+      </w:r>
+      <w:r>
+        <w:rPr>
+          <w:rFonts w:ascii="Liberation Serif" w:hAnsi="Liberation Serif"/>
+        </w:rPr>
+        <w:t xml:space="preserve"> the Christian Tradition</w:t>
+      </w:r>
+      <w:r>
+        <w:rPr>
+          <w:rStyle w:val="FootnoteReference"/>
+          <w:rFonts w:ascii="Liberation Serif" w:hAnsi="Liberation Serif"/>
+        </w:rPr>
+        <w:footnoteReference w:id="2"/>
       </w:r>
     </w:p>
     <w:p>
@@ -46,7 +75,7 @@
           <w:rStyle w:val="FootnoteReference"/>
           <w:rFonts w:ascii="Liberation Serif" w:hAnsi="Liberation Serif"/>
         </w:rPr>
-        <w:footnoteReference w:id="2"/>
+        <w:footnoteReference w:id="3"/>
       </w:r>
     </w:p>
     <w:p>
@@ -135,19 +164,7 @@
         <w:rPr>
           <w:rFonts w:ascii="Liberation Serif" w:hAnsi="Liberation Serif"/>
         </w:rPr>
-        <w:t xml:space="preserve">combination of PHP, HTML, CSS, </w:t>
-      </w:r>
-      <w:r>
-        <w:rPr>
-          <w:rFonts w:ascii="Liberation Serif" w:hAnsi="Liberation Serif"/>
-        </w:rPr>
-        <w:t xml:space="preserve">and </w:t>
-      </w:r>
-      <w:r>
-        <w:rPr>
-          <w:rFonts w:ascii="Liberation Serif" w:hAnsi="Liberation Serif"/>
-        </w:rPr>
-        <w:t>JavaScript. The UI displays custom XML documents of the texts that are annotated or “marked-up” to allow for users’ interaction with the intertextual elements, Gor’kii’s secular transpositions, discussed elsewhere in the project. Visualized links show side-by</w:t>
+        <w:t>combination of PHP, HTML, CSS, and JavaScript. The UI displays custom XML documents of the texts that are annotated or “marked-up” to allow for users’ interaction with the intertextual elements, Gor’kii’s secular transpositions, discussed elsewhere in the project. Visualized links show side-by</w:t>
       </w:r>
       <w:r>
         <w:rPr/>
@@ -305,7 +322,7 @@
           <w:rStyle w:val="FootnoteReference"/>
           <w:rFonts w:ascii="Liberation Serif" w:hAnsi="Liberation Serif"/>
         </w:rPr>
-        <w:footnoteReference w:id="3"/>
+        <w:footnoteReference w:id="4"/>
       </w:r>
       <w:r>
         <w:rPr>
@@ -318,7 +335,7 @@
           <w:rStyle w:val="FootnoteReference"/>
           <w:rFonts w:ascii="Liberation Serif" w:hAnsi="Liberation Serif"/>
         </w:rPr>
-        <w:footnoteReference w:id="4"/>
+        <w:footnoteReference w:id="5"/>
       </w:r>
       <w:r>
         <w:rPr>
@@ -511,7 +528,19 @@
         <w:rPr>
           <w:rFonts w:ascii="Liberation Serif" w:hAnsi="Liberation Serif"/>
         </w:rPr>
-        <w:t>The token-window method is facilitated by first determining the “lemma” of each token, which is the true object of comparison. The lemma is the standardized form of a token without additional morphemes. For example, the English words “[she] plays,” “[he is] playing,” and “[they] played” are all the verb “play.” Thus, comparing only lemmas allows for the control of context-dependent information that represents noise for the purpose of counting shared tokens. This is particularly important in Russian because of the high variance found in inflected forms of nouns and adjectives as well as conjugated verbs. Whereas English has a handful of verbal inflections and even fewer of those of nouns and adjectives, Russian features at least six verbal and twelve nominal and adjectival inflection forms each. The lemma reduces the dozens of forms to a single word and thus greatly simplifies the comparison process. Considering the lemma of a word is preferable to its stem, which is the minimal part of a word conveying solely its semantic significance, because the lemma preserves the syntagmatic and pragmatic qualities of a token. In other words, stemming would conflate the verb "starts," the adjective "starting," and the nouns “start” and “starter.” Lemmatization, the process of determining token’s lemma, is a standard and important function of NLP software packages like Natasha. They accomplish this goal much like a human would: examining the token, considering its part of speech and other features, making appropriate morphological modifications, and comparing the result to a list of known lemmas of the language. Natasha is admittedly not as capable of handling edge cases and exceptions compared to a scholar. However, though a person may be able to eventually produce a lemma list with 100% accuracy, Natasha can create a list of all the lemmas of the Bible’s tokens in under five minutes with greater than 99% accuracy. At the scale of data under examination, that &lt;1% error rate is an acceptable loss to accomplish what would take a person thousands of hours of labor to accomplish.</w:t>
+        <w:t xml:space="preserve">The token-window method is facilitated by first determining the “lemma” of each token, which is the true object of comparison. The lemma is the standardized form of a token without additional morphemes. For example, the English words “[she] plays,” “[he is] playing,” and “[they] played” are all the verb “play.” Thus, comparing only lemmas allows for the control of context-dependent information that represents noise for the purpose of counting shared tokens. This is particularly important in Russian because of the high variance found in inflected forms of nouns and adjectives as well as conjugated verbs. Whereas English has a handful of verbal inflections and even fewer of those of nouns and adjectives, Russian features at least six verbal and twelve nominal and adjectival inflection forms each. The lemma reduces the dozens of forms to a single word and thus greatly simplifies the comparison process. Considering the lemma of a word is preferable to its stem, which is the minimal part of a word conveying solely its semantic significance, because the lemma preserves the syntagmatic and pragmatic qualities of a token. In other words, stemming would conflate the verb "starts," the adjective "starting," and the nouns “start” and “starter.” Lemmatization, the process of determining token’s lemma, is a standard and important function of NLP software packages like Natasha. They accomplish this goal much like a human would: examining the token, considering its part of speech and other features, making appropriate morphological modifications, and comparing the result to a list of known lemmas of the language. Natasha is admittedly </w:t>
+      </w:r>
+      <w:r>
+        <w:rPr>
+          <w:rFonts w:ascii="Liberation Serif" w:hAnsi="Liberation Serif"/>
+        </w:rPr>
+        <w:t>less</w:t>
+      </w:r>
+      <w:r>
+        <w:rPr>
+          <w:rFonts w:ascii="Liberation Serif" w:hAnsi="Liberation Serif"/>
+        </w:rPr>
+        <w:t xml:space="preserve"> capable of handling edge cases and exceptions compared to a scholar. However, though a person may be able to eventually produce a lemma list with 100% accuracy, Natasha can create a list of all the lemmas of the Bible’s tokens in under five minutes with greater than 99% accuracy. At the scale of data under examination, that &lt;1% error rate is an acceptable loss to accomplish what would take a person thousands of hours of labor to accomplish.</w:t>
       </w:r>
     </w:p>
     <w:p>
@@ -530,20 +559,68 @@
         <w:rPr>
           <w:rFonts w:ascii="Liberation Serif" w:hAnsi="Liberation Serif"/>
         </w:rPr>
-        <w:t>The help Natasha and other technological tools provide is invaluable because of the sheer number of tokens involved in the task at hand, which also left me with a question of exactly what tokens my code should consider when comparing texts. There are exactly 675,068 tokens in the Russian Synodal Bible representing the forms of 20,933 distinct lemmas (~3.1% of tokens). In Mother, we find 86,009 tokens and 8197 lemmas (~9.5% of tokens). However, not all tokens are equally meaningful. After considering other transpositions, I created a filter to remove a portion of the tokens from each text in order to more efficiently locate the overlapping tokens that are rich in content and lack noise to the extent possible. To that end, I leveraged Natasha’s part-of-speech (POS) tagger and distilled the token lists based on their label. The tokens permitted to pass through the filter for comparison were those tagged as nouns, including proper nouns, adjectives, and verbs. These tokens in theory represent the most meaningful and least noisy of POS, as opposed to those excluded: adverbs, exclamations, numbers, conjunctions, determiners, and others.</w:t>
+        <w:t>The help Natasha and other technological tools provide is invaluable because of the sheer number of tokens involved in the task at hand, which also left me with a question of exactly what tokens my code should consider when comparing texts. However, not all tokens are equally meaningful. After considering other transpositions, I created a filter to remove a portion of the tokens from each text in order to more efficiently locate the overlapping tokens that are rich in content and lack noise to the extent possible. To that end, I leveraged Natasha’s part-of-speech (POS) tagger and distilled the token lists based on their label. The tokens permitted to pass through the filter for comparison were those tagged as nouns, including proper nouns, adjectives, and verbs. These tokens in theory represent the most meaningful and least noisy of POS, as opposed to those excluded: adverbs, exclamations, numbers, conjunctions, determiners, and others.</w:t>
       </w:r>
       <w:r>
         <w:rPr>
           <w:rStyle w:val="FootnoteReference"/>
           <w:rFonts w:ascii="Liberation Serif" w:hAnsi="Liberation Serif"/>
         </w:rPr>
-        <w:footnoteReference w:id="5"/>
-      </w:r>
-      <w:r>
-        <w:rPr>
-          <w:rFonts w:ascii="Liberation Serif" w:hAnsi="Liberation Serif"/>
-        </w:rPr>
-        <w:t xml:space="preserve"> From the total Bible token count, approximately 51.11%, or 345,090 tokens, to be exact were preserved. A slightly greater proportion of 54.46%, or 46,836, of Mother’s tokens passed through the filter. Whittling down these token sets has provided me with a more focused token set from each text in hopes of isolating windows demonstrating Gor’kii’s use of Biblical language. At the same time, the numbers are nothing to balk at; with several billion comparisons to make, the possibilities are nearly limitless.</w:t>
+        <w:footnoteReference w:id="6"/>
+      </w:r>
+      <w:r>
+        <w:rPr>
+          <w:rFonts w:ascii="Liberation Serif" w:hAnsi="Liberation Serif"/>
+        </w:rPr>
+        <w:t xml:space="preserve"> From the total Bible token count, approximately 51.11% </w:t>
+      </w:r>
+      <w:r>
+        <w:rPr>
+          <w:rFonts w:ascii="Liberation Serif" w:hAnsi="Liberation Serif"/>
+        </w:rPr>
+        <w:t>(</w:t>
+      </w:r>
+      <w:r>
+        <w:rPr>
+          <w:rFonts w:ascii="Liberation Serif" w:hAnsi="Liberation Serif"/>
+        </w:rPr>
+        <w:t xml:space="preserve">345,090 </w:t>
+      </w:r>
+      <w:r>
+        <w:rPr>
+          <w:rFonts w:ascii="Liberation Serif" w:hAnsi="Liberation Serif"/>
+        </w:rPr>
+        <w:t xml:space="preserve">of 675,068) </w:t>
+      </w:r>
+      <w:r>
+        <w:rPr>
+          <w:rFonts w:ascii="Liberation Serif" w:hAnsi="Liberation Serif"/>
+        </w:rPr>
+        <w:t xml:space="preserve">tokens, to be exact were preserved. A slightly greater proportion of 54.46% </w:t>
+      </w:r>
+      <w:r>
+        <w:rPr>
+          <w:rFonts w:ascii="Liberation Serif" w:hAnsi="Liberation Serif"/>
+        </w:rPr>
+        <w:t>(</w:t>
+      </w:r>
+      <w:r>
+        <w:rPr>
+          <w:rFonts w:ascii="Liberation Serif" w:hAnsi="Liberation Serif"/>
+        </w:rPr>
+        <w:t xml:space="preserve">46,836 </w:t>
+      </w:r>
+      <w:r>
+        <w:rPr>
+          <w:rFonts w:ascii="Liberation Serif" w:hAnsi="Liberation Serif"/>
+        </w:rPr>
+        <w:t>of 86,009)</w:t>
+      </w:r>
+      <w:r>
+        <w:rPr>
+          <w:rFonts w:ascii="Liberation Serif" w:hAnsi="Liberation Serif"/>
+        </w:rPr>
+        <w:t xml:space="preserve"> of Mother’s tokens passed through the filter. Whittling down these token sets has provided me with a more focused token set from each text in hopes of isolating windows demonstrating Gor’kii’s use of Biblical language. At the same time, the numbers are nothing to balk at; with several billion comparisons to make, the possibilities are nearly limitless.</w:t>
       </w:r>
     </w:p>
     <w:p>
@@ -653,19 +730,7 @@
         <w:rPr>
           <w:rFonts w:eastAsia="Liberation Serif" w:cs="Liberation Serif" w:ascii="Liberation Serif" w:hAnsi="Liberation Serif"/>
         </w:rPr>
-        <w:t>—</w:t>
-      </w:r>
-      <w:r>
-        <w:rPr>
-          <w:rFonts w:ascii="Liberation Serif" w:hAnsi="Liberation Serif"/>
-        </w:rPr>
-        <w:t>for lack of a better term</w:t>
-      </w:r>
-      <w:r>
-        <w:rPr>
-          <w:rFonts w:eastAsia="Liberation Serif" w:cs="Liberation Serif" w:ascii="Liberation Serif" w:hAnsi="Liberation Serif"/>
-        </w:rPr>
-        <w:t>—</w:t>
+        <w:t xml:space="preserve"> </w:t>
       </w:r>
       <w:r>
         <w:rPr>
@@ -701,6 +766,7 @@
         <w:rPr>
           <w:rFonts w:ascii="Liberation Serif" w:hAnsi="Liberation Serif"/>
         </w:rPr>
+        <w:t>Results</w:t>
       </w:r>
     </w:p>
     <w:p>
@@ -716,9 +782,874 @@
         <w:rPr>
           <w:rFonts w:ascii="Liberation Serif" w:hAnsi="Liberation Serif"/>
         </w:rPr>
+        <w:t xml:space="preserve">Before discussing the more granular data, it may be useful to take a glimpse at the bigger picture of the overlap between Gor’kii’s works and the Orthodox Bible. There are exactly 675,068 tokens in the Russian Synodal Bible, the forms of 20,933 distinct lemmas (~3.1% of tokens </w:t>
+      </w:r>
+      <w:r>
+        <w:rPr>
+          <w:rFonts w:ascii="Liberation Serif" w:hAnsi="Liberation Serif"/>
+        </w:rPr>
+        <w:t>are unique</w:t>
+      </w:r>
+      <w:r>
+        <w:rPr>
+          <w:rFonts w:ascii="Liberation Serif" w:hAnsi="Liberation Serif"/>
+        </w:rPr>
+        <w:t xml:space="preserve">). In </w:t>
+      </w:r>
+      <w:r>
+        <w:rPr>
+          <w:rFonts w:ascii="Liberation Serif" w:hAnsi="Liberation Serif"/>
+          <w:i/>
+          <w:iCs/>
+        </w:rPr>
+        <w:t>Mother</w:t>
+      </w:r>
+      <w:r>
+        <w:rPr>
+          <w:rFonts w:ascii="Liberation Serif" w:hAnsi="Liberation Serif"/>
+        </w:rPr>
+        <w:t xml:space="preserve">, we find 86,009 tokens and 8,197 lemmas (~9.5%). </w:t>
+      </w:r>
+      <w:r>
+        <w:rPr>
+          <w:rFonts w:ascii="Liberation Serif" w:hAnsi="Liberation Serif"/>
+          <w:i/>
+          <w:iCs/>
+        </w:rPr>
+        <w:t>Confession</w:t>
+      </w:r>
+      <w:r>
+        <w:rPr>
+          <w:rFonts w:ascii="Liberation Serif" w:hAnsi="Liberation Serif"/>
+        </w:rPr>
+        <w:t xml:space="preserve"> contains 47,484 tokens consisting of 5,989 unique lemmas (~12.6%). The increased lexical diversity is a reflection of both a varied subject matter and a shorter, therefore less repetitive overall length. </w:t>
+      </w:r>
+      <w:r>
+        <w:rPr>
+          <w:rFonts w:ascii="Liberation Serif" w:hAnsi="Liberation Serif"/>
+        </w:rPr>
+        <w:t xml:space="preserve">Among those sublists, ~49% is shared between Mother and the Bible, while Confession and the Bible share ~54% of a common language. In addition to being shorter, Confession directly addresses religious matters, so it is an expected result. </w:t>
+      </w:r>
+    </w:p>
+    <w:p>
+      <w:pPr>
+        <w:pStyle w:val="Normal"/>
+        <w:spacing w:lineRule="auto" w:line="480"/>
+        <w:jc w:val="left"/>
+        <w:rPr>
+          <w:rFonts w:ascii="Liberation Serif" w:hAnsi="Liberation Serif"/>
+        </w:rPr>
+      </w:pPr>
+      <w:r>
+        <w:rPr>
+          <w:rFonts w:ascii="Liberation Serif" w:hAnsi="Liberation Serif"/>
+        </w:rPr>
+        <w:tab/>
+        <w:t xml:space="preserve">In addition, </w:t>
+      </w:r>
+      <w:r>
+        <w:rPr>
+          <w:rFonts w:ascii="Liberation Serif" w:hAnsi="Liberation Serif"/>
+        </w:rPr>
+        <w:t xml:space="preserve">I juxtaposed the top twenty-five lemmas by quantity of the Bible and each novel. </w:t>
+      </w:r>
+      <w:r>
+        <w:rPr>
+          <w:rFonts w:ascii="Liberation Serif" w:hAnsi="Liberation Serif"/>
+          <w:i/>
+          <w:iCs/>
+        </w:rPr>
+        <w:t>Figure A</w:t>
+      </w:r>
+      <w:r>
+        <w:rPr>
+          <w:rFonts w:ascii="Liberation Serif" w:hAnsi="Liberation Serif"/>
+        </w:rPr>
+        <w:t xml:space="preserve"> shows the most common lemmas for Mother, the Bible, and Confession, respectfully. We can see evidence of at least a broad relationship between the texts where there is a high level of correlation between meaningful re-occuring lemmas. As an example, “mother” [</w:t>
+      </w:r>
+      <w:r>
+        <w:rPr>
+          <w:rFonts w:ascii="Liberation Serif" w:hAnsi="Liberation Serif"/>
+          <w:i/>
+          <w:iCs/>
+        </w:rPr>
+        <w:t>mat’</w:t>
+      </w:r>
+      <w:r>
+        <w:rPr>
+          <w:rFonts w:ascii="Liberation Serif" w:hAnsi="Liberation Serif"/>
+        </w:rPr>
+        <w:t xml:space="preserve">], as the novel’s top word is relatively unpopular in the Bible, but its twenty-second most common word, “son” </w:t>
+      </w:r>
+      <w:r>
+        <w:rPr>
+          <w:rFonts w:ascii="Liberation Serif" w:hAnsi="Liberation Serif"/>
+        </w:rPr>
+        <w:t>[</w:t>
+      </w:r>
+      <w:r>
+        <w:rPr>
+          <w:rFonts w:ascii="Liberation Serif" w:hAnsi="Liberation Serif"/>
+          <w:i/>
+          <w:iCs/>
+        </w:rPr>
+        <w:t>syn</w:t>
+      </w:r>
+      <w:r>
+        <w:rPr>
+          <w:rFonts w:ascii="Liberation Serif" w:hAnsi="Liberation Serif"/>
+        </w:rPr>
+        <w:t>]</w:t>
+      </w:r>
+      <w:r>
+        <w:rPr>
+          <w:rFonts w:ascii="Liberation Serif" w:hAnsi="Liberation Serif"/>
+        </w:rPr>
+        <w:t xml:space="preserve"> is near the top of the Bible’s list. Similarly, “</w:t>
+      </w:r>
+      <w:r>
+        <w:rPr>
+          <w:rFonts w:ascii="Liberation Serif" w:hAnsi="Liberation Serif"/>
+        </w:rPr>
+        <w:t>person” [</w:t>
+      </w:r>
+      <w:r>
+        <w:rPr>
+          <w:rFonts w:ascii="Liberation Serif" w:hAnsi="Liberation Serif"/>
+          <w:i/>
+          <w:iCs/>
+        </w:rPr>
+        <w:t>chelovek</w:t>
+      </w:r>
+      <w:r>
+        <w:rPr>
+          <w:rFonts w:ascii="Liberation Serif" w:hAnsi="Liberation Serif"/>
+        </w:rPr>
+        <w:t>], “God” [</w:t>
+      </w:r>
+      <w:r>
+        <w:rPr>
+          <w:rFonts w:ascii="Liberation Serif" w:hAnsi="Liberation Serif"/>
+          <w:i/>
+          <w:iCs/>
+        </w:rPr>
+        <w:t>bog</w:t>
+      </w:r>
+      <w:r>
+        <w:rPr>
+          <w:rFonts w:ascii="Liberation Serif" w:hAnsi="Liberation Serif"/>
+        </w:rPr>
+        <w:t>], and “land” [</w:t>
+      </w:r>
+      <w:r>
+        <w:rPr>
+          <w:rFonts w:ascii="Liberation Serif" w:hAnsi="Liberation Serif"/>
+          <w:i/>
+          <w:iCs/>
+        </w:rPr>
+        <w:t>zemlia</w:t>
+      </w:r>
+      <w:r>
+        <w:rPr>
+          <w:rFonts w:ascii="Liberation Serif" w:hAnsi="Liberation Serif"/>
+        </w:rPr>
+        <w:t xml:space="preserve">] are numbers two, four, and six for Confession’s top lemmas, which are featured in the Bible’s list as well. </w:t>
+      </w:r>
+      <w:r>
+        <w:rPr>
+          <w:rFonts w:ascii="Liberation Serif" w:hAnsi="Liberation Serif"/>
+        </w:rPr>
+        <w:t xml:space="preserve"> </w:t>
+      </w:r>
+      <w:r>
+        <w:rPr>
+          <w:rFonts w:ascii="Liberation Serif" w:hAnsi="Liberation Serif"/>
+        </w:rPr>
+        <w:t xml:space="preserve">However, a little down the rankings at number eighteen is </w:t>
+      </w:r>
+      <w:r>
+        <w:rPr>
+          <w:rFonts w:ascii="Liberation Serif" w:hAnsi="Liberation Serif"/>
+          <w:i/>
+          <w:iCs/>
+        </w:rPr>
+        <w:t>narod</w:t>
+      </w:r>
+      <w:r>
+        <w:rPr>
+          <w:rFonts w:ascii="Liberation Serif" w:hAnsi="Liberation Serif"/>
+          <w:i w:val="false"/>
+          <w:iCs w:val="false"/>
+        </w:rPr>
+        <w:t xml:space="preserve">, which rounds out that theme well. </w:t>
+      </w:r>
+      <w:r>
+        <w:rPr>
+          <w:rFonts w:ascii="Liberation Serif" w:hAnsi="Liberation Serif"/>
+        </w:rPr>
+        <w:t xml:space="preserve">Compared to the Bible, both novels over-represent “person,” (tenth) “hand,” (twelfth) “being,” (sixteenth) “word,” (eighteenth) and “heart” (twenty-fifth). At the same time, </w:t>
+      </w:r>
+      <w:r>
+        <w:rPr>
+          <w:rFonts w:ascii="Liberation Serif" w:hAnsi="Liberation Serif"/>
+        </w:rPr>
+        <w:t xml:space="preserve">both </w:t>
+      </w:r>
+      <w:r>
+        <w:rPr>
+          <w:rFonts w:ascii="Liberation Serif" w:hAnsi="Liberation Serif"/>
+        </w:rPr>
+        <w:t xml:space="preserve">Gor’kii’s works under-represent “tsar,” the eighth most common lemma in the holy book. </w:t>
+      </w:r>
+      <w:r>
+        <w:rPr>
+          <w:rFonts w:ascii="Liberation Serif" w:hAnsi="Liberation Serif"/>
+        </w:rPr>
+        <w:t xml:space="preserve">Individually, </w:t>
+      </w:r>
+      <w:r>
+        <w:rPr>
+          <w:rFonts w:ascii="Liberation Serif" w:hAnsi="Liberation Serif"/>
+          <w:i/>
+          <w:iCs/>
+        </w:rPr>
+        <w:t>Mother</w:t>
+      </w:r>
+      <w:r>
+        <w:rPr>
+          <w:rFonts w:ascii="Liberation Serif" w:hAnsi="Liberation Serif"/>
+        </w:rPr>
+        <w:t xml:space="preserve"> represses “lord” [</w:t>
+      </w:r>
+      <w:r>
+        <w:rPr>
+          <w:rFonts w:ascii="Liberation Serif" w:hAnsi="Liberation Serif"/>
+          <w:i/>
+          <w:iCs/>
+        </w:rPr>
+        <w:t>gospod’</w:t>
+      </w:r>
+      <w:r>
+        <w:rPr>
+          <w:rFonts w:ascii="Liberation Serif" w:hAnsi="Liberation Serif"/>
+        </w:rPr>
+        <w:t>] (first), “God” (fourth), and “father” [</w:t>
+      </w:r>
+      <w:r>
+        <w:rPr>
+          <w:rFonts w:ascii="Liberation Serif" w:hAnsi="Liberation Serif"/>
+          <w:i/>
+          <w:iCs/>
+        </w:rPr>
+        <w:t>otets</w:t>
+      </w:r>
+      <w:r>
+        <w:rPr>
+          <w:rFonts w:ascii="Liberation Serif" w:hAnsi="Liberation Serif"/>
+        </w:rPr>
+        <w:t xml:space="preserve">] (fourteenth); and </w:t>
+      </w:r>
+      <w:r>
+        <w:rPr>
+          <w:rFonts w:ascii="Liberation Serif" w:hAnsi="Liberation Serif"/>
+          <w:i/>
+          <w:iCs/>
+        </w:rPr>
+        <w:t>Confession</w:t>
+      </w:r>
+      <w:r>
+        <w:rPr>
+          <w:rFonts w:ascii="Liberation Serif" w:hAnsi="Liberation Serif"/>
+        </w:rPr>
+        <w:t xml:space="preserve"> de-emphasizes [</w:t>
+      </w:r>
+      <w:r>
+        <w:rPr>
+          <w:rFonts w:ascii="Liberation Serif" w:hAnsi="Liberation Serif"/>
+          <w:i/>
+          <w:iCs/>
+        </w:rPr>
+        <w:t>syn</w:t>
+      </w:r>
+      <w:r>
+        <w:rPr>
+          <w:rFonts w:ascii="Liberation Serif" w:hAnsi="Liberation Serif"/>
+        </w:rPr>
+        <w:t>] (third), “home” [</w:t>
+      </w:r>
+      <w:r>
+        <w:rPr>
+          <w:rFonts w:ascii="Liberation Serif" w:hAnsi="Liberation Serif"/>
+          <w:i/>
+          <w:iCs/>
+        </w:rPr>
+        <w:t>dom</w:t>
+      </w:r>
+      <w:r>
+        <w:rPr>
+          <w:rFonts w:ascii="Liberation Serif" w:hAnsi="Liberation Serif"/>
+        </w:rPr>
+        <w:t>] (eleventh), and “city” [</w:t>
+      </w:r>
+      <w:r>
+        <w:rPr>
+          <w:rFonts w:ascii="Liberation Serif" w:hAnsi="Liberation Serif"/>
+          <w:i/>
+          <w:iCs/>
+        </w:rPr>
+        <w:t>gorod</w:t>
+      </w:r>
+      <w:r>
+        <w:rPr>
+          <w:rFonts w:ascii="Liberation Serif" w:hAnsi="Liberation Serif"/>
+        </w:rPr>
+        <w:t xml:space="preserve">] (seventeenth). In this we see Gor’kii’s earlier novel </w:t>
+      </w:r>
+      <w:r>
+        <w:rPr>
+          <w:rFonts w:ascii="Liberation Serif" w:hAnsi="Liberation Serif"/>
+        </w:rPr>
+        <w:t xml:space="preserve">attempting to avoid fathers of all kinds, as discussed in the chapter. Similarly, the mature vagabond tone of the latter work shines through here. </w:t>
+      </w:r>
+      <w:r>
+        <w:rPr>
+          <w:rFonts w:ascii="Liberation Serif" w:hAnsi="Liberation Serif"/>
+          <w:i/>
+          <w:iCs/>
+        </w:rPr>
+        <w:t>Figure B</w:t>
+      </w:r>
+      <w:r>
+        <w:rPr>
+          <w:rFonts w:ascii="Liberation Serif" w:hAnsi="Liberation Serif"/>
+        </w:rPr>
+        <w:t xml:space="preserve"> shows these same trends in the negative by putting the light on the words of the Bible the appear most commonly in </w:t>
+      </w:r>
+      <w:r>
+        <w:rPr>
+          <w:rFonts w:ascii="Liberation Serif" w:hAnsi="Liberation Serif"/>
+          <w:i/>
+          <w:iCs/>
+        </w:rPr>
+        <w:t>Mother</w:t>
+      </w:r>
+      <w:r>
+        <w:rPr>
+          <w:rFonts w:ascii="Liberation Serif" w:hAnsi="Liberation Serif"/>
+        </w:rPr>
+        <w:t xml:space="preserve"> and </w:t>
+      </w:r>
+      <w:r>
+        <w:rPr>
+          <w:rFonts w:ascii="Liberation Serif" w:hAnsi="Liberation Serif"/>
+          <w:i/>
+          <w:iCs/>
+        </w:rPr>
+        <w:t>Confession</w:t>
+      </w:r>
+      <w:r>
+        <w:rPr>
+          <w:rFonts w:ascii="Liberation Serif" w:hAnsi="Liberation Serif"/>
+        </w:rPr>
+        <w:t xml:space="preserve">. </w:t>
+      </w:r>
+    </w:p>
+    <w:p>
+      <w:pPr>
+        <w:pStyle w:val="Normal"/>
+        <w:spacing w:lineRule="auto" w:line="480"/>
+        <w:jc w:val="left"/>
+        <w:rPr>
+          <w:rFonts w:ascii="Liberation Serif" w:hAnsi="Liberation Serif"/>
+        </w:rPr>
+      </w:pPr>
+      <w:r>
+        <w:rPr>
+          <w:rFonts w:ascii="Liberation Serif" w:hAnsi="Liberation Serif"/>
+        </w:rPr>
+        <w:tab/>
+      </w:r>
+      <w:r>
+        <w:rPr>
+          <w:rFonts w:ascii="Liberation Serif" w:hAnsi="Liberation Serif"/>
+        </w:rPr>
+        <w:t xml:space="preserve">In the token window experiment, there was success in identifying known transpositions, but I was unable to discover a new instance with the help of the program. In the end, it was most effective to use a token window of seven to eight tokens. With higher quantities, false positive begin multiplying seemingly exponentially, and below that point, numbers begin dropping rapidly. With seven-token windows, the program identified 45,597 windows with at least 3 overlapping words, with the highest being six of the seven tokens matching. These were, however, examples of the noisiness often encountered in exploratory textual analytics. </w:t>
+      </w:r>
+      <w:r>
+        <w:rPr>
+          <w:rFonts w:ascii="Liberation Serif" w:hAnsi="Liberation Serif"/>
+          <w:i/>
+          <w:iCs/>
+        </w:rPr>
+        <w:t>Figure C</w:t>
+      </w:r>
+      <w:r>
+        <w:rPr>
+          <w:rFonts w:ascii="Liberation Serif" w:hAnsi="Liberation Serif"/>
+        </w:rPr>
+        <w:t xml:space="preserve"> shows a parsing table I created in order to work through the data. Eliminating stopwords and reducing remaining tokens to lemmas renders windows that can be repetitive, senseless, and vague. The example in the figure demonstrates how simple it may be to actually have six word matches without actually meaning anything significant, like window #5232 from </w:t>
+      </w:r>
+      <w:r>
+        <w:rPr>
+          <w:rFonts w:ascii="Liberation Serif" w:hAnsi="Liberation Serif"/>
+          <w:i/>
+          <w:iCs/>
+        </w:rPr>
+        <w:t>Mother</w:t>
+      </w:r>
+      <w:r>
+        <w:rPr>
+          <w:rFonts w:ascii="Liberation Serif" w:hAnsi="Liberation Serif"/>
+        </w:rPr>
+        <w:t xml:space="preserve">. For future purposes in refining the program, more advanced techniques that include </w:t>
+      </w:r>
+      <w:r>
+        <w:rPr>
+          <w:rFonts w:ascii="Liberation Serif" w:hAnsi="Liberation Serif"/>
+        </w:rPr>
+        <w:t>semantic context will be crucial to honing the algorithm’s work. Relying on authors to use the exact language, even when adding some flexibility with by deriving tokens’ lemmas, creates more problems than it solves. Additional approaches can be implemented to consider matches between windows based on similarity in meaning rather than the word itself.</w:t>
+      </w:r>
+      <w:r>
+        <mc:AlternateContent>
+          <mc:Choice Requires="wps">
+            <w:drawing>
+              <wp:anchor behindDoc="0" distT="0" distB="0" distL="0" distR="0" simplePos="0" locked="0" layoutInCell="0" allowOverlap="1" relativeHeight="3">
+                <wp:simplePos x="0" y="0"/>
+                <wp:positionH relativeFrom="column">
+                  <wp:posOffset>34290</wp:posOffset>
+                </wp:positionH>
+                <wp:positionV relativeFrom="paragraph">
+                  <wp:posOffset>53975</wp:posOffset>
+                </wp:positionV>
+                <wp:extent cx="5943600" cy="5151755"/>
+                <wp:effectExtent l="0" t="0" r="0" b="0"/>
+                <wp:wrapSquare wrapText="largest"/>
+                <wp:docPr id="1" name="Frame1"/>
+                <a:graphic xmlns:a="http://schemas.openxmlformats.org/drawingml/2006/main">
+                  <a:graphicData uri="http://schemas.microsoft.com/office/word/2010/wordprocessingShape">
+                    <wps:wsp>
+                      <wps:cNvSpPr txBox="1"/>
+                      <wps:spPr>
+                        <a:xfrm>
+                          <a:off x="0" y="0"/>
+                          <a:ext cx="5943600" cy="5151755"/>
+                        </a:xfrm>
+                        <a:prstGeom prst="rect"/>
+                        <a:solidFill>
+                          <a:srgbClr val="FFFFFF"/>
+                        </a:solidFill>
+                      </wps:spPr>
+                      <wps:txbx>
+                        <w:txbxContent>
+                          <w:p>
+                            <w:pPr>
+                              <w:pStyle w:val="Figure"/>
+                              <w:spacing w:before="120" w:after="120"/>
+                              <w:rPr/>
+                            </w:pPr>
+                            <w:r>
+                              <w:rPr/>
+                              <w:drawing>
+                                <wp:inline distT="0" distB="0" distL="0" distR="0">
+                                  <wp:extent cx="5943600" cy="4791710"/>
+                                  <wp:effectExtent l="0" t="0" r="0" b="0"/>
+                                  <wp:docPr id="2" name="Image1" descr=""/>
+                                  <wp:cNvGraphicFramePr>
+                                    <a:graphicFrameLocks xmlns:a="http://schemas.openxmlformats.org/drawingml/2006/main" noChangeAspect="1"/>
+                                  </wp:cNvGraphicFramePr>
+                                  <a:graphic xmlns:a="http://schemas.openxmlformats.org/drawingml/2006/main">
+                                    <a:graphicData uri="http://schemas.openxmlformats.org/drawingml/2006/picture">
+                                      <pic:pic xmlns:pic="http://schemas.openxmlformats.org/drawingml/2006/picture">
+                                        <pic:nvPicPr>
+                                          <pic:cNvPr id="2" name="Image1" descr=""/>
+                                          <pic:cNvPicPr>
+                                            <a:picLocks noChangeAspect="1" noChangeArrowheads="1"/>
+                                          </pic:cNvPicPr>
+                                        </pic:nvPicPr>
+                                        <pic:blipFill>
+                                          <a:blip r:embed="rId2"/>
+                                          <a:stretch>
+                                            <a:fillRect/>
+                                          </a:stretch>
+                                        </pic:blipFill>
+                                        <pic:spPr bwMode="auto">
+                                          <a:xfrm>
+                                            <a:off x="0" y="0"/>
+                                            <a:ext cx="5943600" cy="4791710"/>
+                                          </a:xfrm>
+                                          <a:prstGeom prst="rect">
+                                            <a:avLst/>
+                                          </a:prstGeom>
+                                          <a:noFill/>
+                                        </pic:spPr>
+                                      </pic:pic>
+                                    </a:graphicData>
+                                  </a:graphic>
+                                </wp:inline>
+                              </w:drawing>
+                              <w:t xml:space="preserve">Figure </w:t>
+                            </w:r>
+                            <w:r>
+                              <w:rPr/>
+                              <w:fldChar w:fldCharType="begin"/>
+                            </w:r>
+                            <w:r>
+                              <w:rPr/>
+                              <w:instrText xml:space="preserve"> SEQ Figure \* ALPHABETIC </w:instrText>
+                            </w:r>
+                            <w:r>
+                              <w:rPr/>
+                              <w:fldChar w:fldCharType="separate"/>
+                            </w:r>
+                            <w:r>
+                              <w:rPr/>
+                              <w:t>A</w:t>
+                            </w:r>
+                            <w:r>
+                              <w:rPr/>
+                              <w:fldChar w:fldCharType="end"/>
+                            </w:r>
+                            <w:r>
+                              <w:rPr/>
+                              <w:t>: The 25 Most Common Lemmas in Mother, the Bible, and Confession</w:t>
+                            </w:r>
+                          </w:p>
+                        </w:txbxContent>
+                      </wps:txbx>
+                      <wps:bodyPr anchor="t" lIns="17780" tIns="17780" rIns="17780" bIns="17780">
+                        <a:noAutofit/>
+                      </wps:bodyPr>
+                    </wps:wsp>
+                  </a:graphicData>
+                </a:graphic>
+              </wp:anchor>
+            </w:drawing>
+          </mc:Choice>
+          <mc:Fallback>
+            <w:pict>
+              <v:rect style="position:absolute;rotation:-0;width:468pt;height:405.65pt;mso-wrap-distance-left:0pt;mso-wrap-distance-right:0pt;mso-wrap-distance-top:0pt;mso-wrap-distance-bottom:0pt;margin-top:4.25pt;mso-position-vertical-relative:text;margin-left:2.7pt;mso-position-horizontal-relative:text">
+                <v:textbox inset="0.0194444444444444in,0.0194444444444444in,0.0194444444444444in,0.0194444444444444in">
+                  <w:txbxContent>
+                    <w:p>
+                      <w:pPr>
+                        <w:pStyle w:val="Figure"/>
+                        <w:spacing w:before="120" w:after="120"/>
+                        <w:rPr/>
+                      </w:pPr>
+                      <w:r>
+                        <w:rPr/>
+                        <w:drawing>
+                          <wp:inline distT="0" distB="0" distL="0" distR="0">
+                            <wp:extent cx="5943600" cy="4791710"/>
+                            <wp:effectExtent l="0" t="0" r="0" b="0"/>
+                            <wp:docPr id="3" name="Image1" descr=""/>
+                            <wp:cNvGraphicFramePr>
+                              <a:graphicFrameLocks xmlns:a="http://schemas.openxmlformats.org/drawingml/2006/main" noChangeAspect="1"/>
+                            </wp:cNvGraphicFramePr>
+                            <a:graphic xmlns:a="http://schemas.openxmlformats.org/drawingml/2006/main">
+                              <a:graphicData uri="http://schemas.openxmlformats.org/drawingml/2006/picture">
+                                <pic:pic xmlns:pic="http://schemas.openxmlformats.org/drawingml/2006/picture">
+                                  <pic:nvPicPr>
+                                    <pic:cNvPr id="3" name="Image1" descr=""/>
+                                    <pic:cNvPicPr>
+                                      <a:picLocks noChangeAspect="1" noChangeArrowheads="1"/>
+                                    </pic:cNvPicPr>
+                                  </pic:nvPicPr>
+                                  <pic:blipFill>
+                                    <a:blip r:embed="rId3"/>
+                                    <a:stretch>
+                                      <a:fillRect/>
+                                    </a:stretch>
+                                  </pic:blipFill>
+                                  <pic:spPr bwMode="auto">
+                                    <a:xfrm>
+                                      <a:off x="0" y="0"/>
+                                      <a:ext cx="5943600" cy="4791710"/>
+                                    </a:xfrm>
+                                    <a:prstGeom prst="rect">
+                                      <a:avLst/>
+                                    </a:prstGeom>
+                                    <a:noFill/>
+                                  </pic:spPr>
+                                </pic:pic>
+                              </a:graphicData>
+                            </a:graphic>
+                          </wp:inline>
+                        </w:drawing>
+                        <w:t xml:space="preserve">Figure </w:t>
+                      </w:r>
+                      <w:r>
+                        <w:rPr/>
+                        <w:fldChar w:fldCharType="begin"/>
+                      </w:r>
+                      <w:r>
+                        <w:rPr/>
+                        <w:instrText xml:space="preserve"> SEQ Figure \* ALPHABETIC </w:instrText>
+                      </w:r>
+                      <w:r>
+                        <w:rPr/>
+                        <w:fldChar w:fldCharType="separate"/>
+                      </w:r>
+                      <w:r>
+                        <w:rPr/>
+                        <w:t>A</w:t>
+                      </w:r>
+                      <w:r>
+                        <w:rPr/>
+                        <w:fldChar w:fldCharType="end"/>
+                      </w:r>
+                      <w:r>
+                        <w:rPr/>
+                        <w:t>: The 25 Most Common Lemmas in Mother, the Bible, and Confession</w:t>
+                      </w:r>
+                    </w:p>
+                  </w:txbxContent>
+                </v:textbox>
+                <w10:wrap type="square" side="largest"/>
+              </v:rect>
+            </w:pict>
+          </mc:Fallback>
+        </mc:AlternateContent>
+      </w:r>
+    </w:p>
+    <w:p>
+      <w:pPr>
+        <w:pStyle w:val="PreformattedText"/>
+        <w:spacing w:lineRule="auto" w:line="480"/>
+        <w:jc w:val="left"/>
+        <w:rPr>
+          <w:rFonts w:ascii="Liberation Serif" w:hAnsi="Liberation Serif"/>
+        </w:rPr>
+      </w:pPr>
+      <w:r>
+        <w:rPr>
+          <w:rFonts w:ascii="Liberation Serif" w:hAnsi="Liberation Serif"/>
+        </w:rPr>
+      </w:r>
+    </w:p>
+    <w:p>
+      <w:pPr>
+        <w:pStyle w:val="PreformattedText"/>
+        <w:spacing w:lineRule="auto" w:line="480"/>
+        <w:jc w:val="left"/>
+        <w:rPr>
+          <w:rFonts w:ascii="Liberation Serif" w:hAnsi="Liberation Serif"/>
+        </w:rPr>
+      </w:pPr>
+      <w:r>
+        <w:rPr>
+          <w:rFonts w:ascii="Liberation Serif" w:hAnsi="Liberation Serif"/>
+        </w:rPr>
       </w:r>
       <w:r>
         <w:br w:type="page"/>
+      </w:r>
+      <w:r>
+        <mc:AlternateContent>
+          <mc:Choice Requires="wps">
+            <w:drawing>
+              <wp:anchor behindDoc="0" distT="0" distB="0" distL="0" distR="0" simplePos="0" locked="0" layoutInCell="0" allowOverlap="1" relativeHeight="5">
+                <wp:simplePos x="0" y="0"/>
+                <wp:positionH relativeFrom="column">
+                  <wp:posOffset>3603625</wp:posOffset>
+                </wp:positionH>
+                <wp:positionV relativeFrom="paragraph">
+                  <wp:posOffset>2954020</wp:posOffset>
+                </wp:positionV>
+                <wp:extent cx="1449705" cy="5655945"/>
+                <wp:effectExtent l="0" t="0" r="0" b="0"/>
+                <wp:wrapSquare wrapText="largest"/>
+                <wp:docPr id="4" name="Frame2"/>
+                <a:graphic xmlns:a="http://schemas.openxmlformats.org/drawingml/2006/main">
+                  <a:graphicData uri="http://schemas.microsoft.com/office/word/2010/wordprocessingShape">
+                    <wps:wsp>
+                      <wps:cNvSpPr txBox="1"/>
+                      <wps:spPr>
+                        <a:xfrm>
+                          <a:off x="0" y="0"/>
+                          <a:ext cx="1449705" cy="5655945"/>
+                        </a:xfrm>
+                        <a:prstGeom prst="rect"/>
+                        <a:solidFill>
+                          <a:srgbClr val="FFFFFF"/>
+                        </a:solidFill>
+                        <a:ln>
+                          <a:solidFill>
+                            <a:srgbClr val="000000"/>
+                          </a:solidFill>
+                        </a:ln>
+                      </wps:spPr>
+                      <wps:txbx>
+                        <w:txbxContent>
+                          <w:p>
+                            <w:pPr>
+                              <w:pStyle w:val="Figure"/>
+                              <w:spacing w:before="120" w:after="120"/>
+                              <w:rPr/>
+                            </w:pPr>
+                            <w:r>
+                              <w:rPr/>
+                              <w:drawing>
+                                <wp:inline distT="0" distB="0" distL="0" distR="0">
+                                  <wp:extent cx="2456815" cy="6923405"/>
+                                  <wp:effectExtent l="0" t="0" r="0" b="0"/>
+                                  <wp:docPr id="5" name="Image2" descr=""/>
+                                  <wp:cNvGraphicFramePr>
+                                    <a:graphicFrameLocks xmlns:a="http://schemas.openxmlformats.org/drawingml/2006/main" noChangeAspect="1"/>
+                                  </wp:cNvGraphicFramePr>
+                                  <a:graphic xmlns:a="http://schemas.openxmlformats.org/drawingml/2006/main">
+                                    <a:graphicData uri="http://schemas.openxmlformats.org/drawingml/2006/picture">
+                                      <pic:pic xmlns:pic="http://schemas.openxmlformats.org/drawingml/2006/picture">
+                                        <pic:nvPicPr>
+                                          <pic:cNvPr id="5" name="Image2" descr=""/>
+                                          <pic:cNvPicPr>
+                                            <a:picLocks noChangeAspect="1" noChangeArrowheads="1"/>
+                                          </pic:cNvPicPr>
+                                        </pic:nvPicPr>
+                                        <pic:blipFill>
+                                          <a:blip r:embed="rId4"/>
+                                          <a:stretch>
+                                            <a:fillRect/>
+                                          </a:stretch>
+                                        </pic:blipFill>
+                                        <pic:spPr bwMode="auto">
+                                          <a:xfrm>
+                                            <a:off x="0" y="0"/>
+                                            <a:ext cx="2456815" cy="6923405"/>
+                                          </a:xfrm>
+                                          <a:prstGeom prst="rect">
+                                            <a:avLst/>
+                                          </a:prstGeom>
+                                          <a:noFill/>
+                                        </pic:spPr>
+                                      </pic:pic>
+                                    </a:graphicData>
+                                  </a:graphic>
+                                </wp:inline>
+                              </w:drawing>
+                              <w:t xml:space="preserve">Figure </w:t>
+                            </w:r>
+                            <w:r>
+                              <w:rPr/>
+                              <w:fldChar w:fldCharType="begin"/>
+                            </w:r>
+                            <w:r>
+                              <w:rPr/>
+                              <w:instrText xml:space="preserve"> SEQ Figure \* ALPHABETIC </w:instrText>
+                            </w:r>
+                            <w:r>
+                              <w:rPr/>
+                              <w:fldChar w:fldCharType="separate"/>
+                            </w:r>
+                            <w:r>
+                              <w:rPr/>
+                              <w:t>B</w:t>
+                            </w:r>
+                            <w:r>
+                              <w:rPr/>
+                              <w:fldChar w:fldCharType="end"/>
+                            </w:r>
+                            <w:r>
+                              <w:rPr/>
+                              <w:t>: The Bible's Words in Mother and Confession</w:t>
+                            </w:r>
+                          </w:p>
+                        </w:txbxContent>
+                      </wps:txbx>
+                      <wps:bodyPr anchor="t" lIns="18415" tIns="18415" rIns="18415" bIns="18415">
+                        <a:noAutofit/>
+                      </wps:bodyPr>
+                    </wps:wsp>
+                  </a:graphicData>
+                </a:graphic>
+              </wp:anchor>
+            </w:drawing>
+          </mc:Choice>
+          <mc:Fallback>
+            <w:pict>
+              <v:rect strokecolor="#000000" strokeweight="0pt" style="position:absolute;rotation:-0;width:114.15pt;height:445.35pt;mso-wrap-distance-left:0pt;mso-wrap-distance-right:0pt;mso-wrap-distance-top:0pt;mso-wrap-distance-bottom:0pt;margin-top:232.6pt;mso-position-vertical-relative:text;margin-left:283.75pt;mso-position-horizontal-relative:text">
+                <v:textbox inset="0.0201388888888889in,0.0201388888888889in,0.0201388888888889in,0.0201388888888889in">
+                  <w:txbxContent>
+                    <w:p>
+                      <w:pPr>
+                        <w:pStyle w:val="Figure"/>
+                        <w:spacing w:before="120" w:after="120"/>
+                        <w:rPr/>
+                      </w:pPr>
+                      <w:r>
+                        <w:rPr/>
+                        <w:drawing>
+                          <wp:inline distT="0" distB="0" distL="0" distR="0">
+                            <wp:extent cx="2456815" cy="6923405"/>
+                            <wp:effectExtent l="0" t="0" r="0" b="0"/>
+                            <wp:docPr id="6" name="Image2" descr=""/>
+                            <wp:cNvGraphicFramePr>
+                              <a:graphicFrameLocks xmlns:a="http://schemas.openxmlformats.org/drawingml/2006/main" noChangeAspect="1"/>
+                            </wp:cNvGraphicFramePr>
+                            <a:graphic xmlns:a="http://schemas.openxmlformats.org/drawingml/2006/main">
+                              <a:graphicData uri="http://schemas.openxmlformats.org/drawingml/2006/picture">
+                                <pic:pic xmlns:pic="http://schemas.openxmlformats.org/drawingml/2006/picture">
+                                  <pic:nvPicPr>
+                                    <pic:cNvPr id="6" name="Image2" descr=""/>
+                                    <pic:cNvPicPr>
+                                      <a:picLocks noChangeAspect="1" noChangeArrowheads="1"/>
+                                    </pic:cNvPicPr>
+                                  </pic:nvPicPr>
+                                  <pic:blipFill>
+                                    <a:blip r:embed="rId5"/>
+                                    <a:stretch>
+                                      <a:fillRect/>
+                                    </a:stretch>
+                                  </pic:blipFill>
+                                  <pic:spPr bwMode="auto">
+                                    <a:xfrm>
+                                      <a:off x="0" y="0"/>
+                                      <a:ext cx="2456815" cy="6923405"/>
+                                    </a:xfrm>
+                                    <a:prstGeom prst="rect">
+                                      <a:avLst/>
+                                    </a:prstGeom>
+                                    <a:noFill/>
+                                  </pic:spPr>
+                                </pic:pic>
+                              </a:graphicData>
+                            </a:graphic>
+                          </wp:inline>
+                        </w:drawing>
+                        <w:t xml:space="preserve">Figure </w:t>
+                      </w:r>
+                      <w:r>
+                        <w:rPr/>
+                        <w:fldChar w:fldCharType="begin"/>
+                      </w:r>
+                      <w:r>
+                        <w:rPr/>
+                        <w:instrText xml:space="preserve"> SEQ Figure \* ALPHABETIC </w:instrText>
+                      </w:r>
+                      <w:r>
+                        <w:rPr/>
+                        <w:fldChar w:fldCharType="separate"/>
+                      </w:r>
+                      <w:r>
+                        <w:rPr/>
+                        <w:t>B</w:t>
+                      </w:r>
+                      <w:r>
+                        <w:rPr/>
+                        <w:fldChar w:fldCharType="end"/>
+                      </w:r>
+                      <w:r>
+                        <w:rPr/>
+                        <w:t>: The Bible's Words in Mother and Confession</w:t>
+                      </w:r>
+                    </w:p>
+                  </w:txbxContent>
+                </v:textbox>
+                <w10:wrap type="square" side="largest"/>
+              </v:rect>
+            </w:pict>
+          </mc:Fallback>
+        </mc:AlternateContent>
       </w:r>
     </w:p>
     <w:p>
@@ -1025,6 +1956,12 @@
         </w:rPr>
         <w:t xml:space="preserve">theme : </w:t>
       </w:r>
+      <w:r>
+        <w:rPr>
+          <w:rFonts w:ascii="Liberation Serif" w:hAnsi="Liberation Serif"/>
+        </w:rPr>
+        <w:t>an identifiable, unifying topic that plays a notable role in Christianity</w:t>
+      </w:r>
     </w:p>
     <w:p>
       <w:pPr>
@@ -1185,6 +2122,12 @@
         </w:rPr>
         <w:t xml:space="preserve">pro-orthodoxy : </w:t>
       </w:r>
+      <w:r>
+        <w:rPr>
+          <w:rFonts w:ascii="Liberation Serif" w:hAnsi="Liberation Serif"/>
+        </w:rPr>
+        <w:t xml:space="preserve">promoting the </w:t>
+      </w:r>
     </w:p>
     <w:p>
       <w:pPr>
@@ -1203,6 +2146,12 @@
         </w:rPr>
         <w:t xml:space="preserve">anti-orthodoxy : </w:t>
       </w:r>
+      <w:r>
+        <w:rPr>
+          <w:rFonts w:ascii="Liberation Serif" w:hAnsi="Liberation Serif"/>
+        </w:rPr>
+        <w:t>arguing against Orthodoxy as-is, advocating reform but not necessarily abolition</w:t>
+      </w:r>
     </w:p>
     <w:p>
       <w:pPr>
@@ -1221,6 +2170,12 @@
         </w:rPr>
         <w:t xml:space="preserve">anti-established_religion : </w:t>
       </w:r>
+      <w:r>
+        <w:rPr>
+          <w:rFonts w:ascii="Liberation Serif" w:hAnsi="Liberation Serif"/>
+        </w:rPr>
+        <w:t>arguing against established religion regardless of denomination</w:t>
+      </w:r>
     </w:p>
     <w:p>
       <w:pPr>
@@ -1238,6 +2193,12 @@
           <w:rFonts w:ascii="Liberation Serif" w:hAnsi="Liberation Serif"/>
         </w:rPr>
         <w:t xml:space="preserve">pro-personal_religion : </w:t>
+      </w:r>
+      <w:r>
+        <w:rPr>
+          <w:rFonts w:ascii="Liberation Serif" w:hAnsi="Liberation Serif"/>
+        </w:rPr>
+        <w:t>arguing in favor of a private, internally held belief system</w:t>
       </w:r>
     </w:p>
     <w:p>
@@ -2027,7 +2988,7 @@
   <w:comment w:id="1" w:author="Clowes, Edith W (eec3c)" w:date="2024-05-02T11:26:31Z" w:initials="C(">
     <w:p>
       <w:pPr>
-        <w:overflowPunct w:val="true"/>
+        <w:overflowPunct w:val="false"/>
         <w:spacing w:before="0" w:after="0" w:lineRule="auto" w:line="240"/>
         <w:rPr/>
       </w:pPr>
@@ -2041,7 +3002,7 @@
     </w:p>
     <w:p>
       <w:pPr>
-        <w:overflowPunct w:val="true"/>
+        <w:overflowPunct w:val="false"/>
         <w:spacing w:before="0" w:after="0" w:lineRule="auto" w:line="240"/>
         <w:rPr/>
       </w:pPr>
@@ -2054,7 +3015,7 @@
     </w:p>
     <w:p>
       <w:pPr>
-        <w:overflowPunct w:val="true"/>
+        <w:overflowPunct w:val="false"/>
         <w:spacing w:before="0" w:after="0" w:lineRule="auto" w:line="240"/>
         <w:rPr/>
       </w:pPr>
@@ -2070,7 +3031,7 @@
   <w:comment w:id="0" w:author="Clowes, Edith W (eec3c)" w:date="2024-09-22T10:11:36Z" w:initials="C(">
     <w:p>
       <w:pPr>
-        <w:overflowPunct w:val="true"/>
+        <w:overflowPunct w:val="false"/>
         <w:spacing w:before="0" w:after="0" w:lineRule="auto" w:line="240"/>
         <w:rPr/>
       </w:pPr>
@@ -2112,9 +3073,7 @@
     <w:p>
       <w:pPr>
         <w:pStyle w:val="FootnoteText"/>
-        <w:rPr>
-          <w:rFonts w:ascii="Liberation Serif" w:hAnsi="Liberation Serif"/>
-        </w:rPr>
+        <w:rPr/>
       </w:pPr>
       <w:r>
         <w:rPr>
@@ -2123,16 +3082,24 @@
         <w:footnoteRef/>
       </w:r>
       <w:r>
-        <w:rPr>
-          <w:rFonts w:ascii="Liberation Serif" w:hAnsi="Liberation Serif"/>
-        </w:rPr>
-        <w:t xml:space="preserve"> “</w:t>
-      </w:r>
-      <w:r>
-        <w:rPr>
-          <w:rFonts w:ascii="Liberation Serif" w:hAnsi="Liberation Serif"/>
-        </w:rPr>
-        <w:t>В глубокой древности, когда человек начал мыслить, он мыслил технологически, то есть опираясь исключительно и только на свой трудовой опыт. Технология — это логика фактов, создаваемых трудовой деятельностью людей, идеология — логика идей, то есть логика смыслов, извлечённых из фактов, - смыслов, которые предуказуют пути, приёмы и формы творчества новых фактов.”</w:t>
+        <w:rPr/>
+        <w:t xml:space="preserve"> </w:t>
+      </w:r>
+      <w:r>
+        <w:rPr/>
+        <w:t xml:space="preserve">The underlying programming code for this project as described in this chapter is available at </w:t>
+      </w:r>
+      <w:hyperlink r:id="rId1">
+        <w:r>
+          <w:rPr>
+            <w:rStyle w:val="Hyperlink"/>
+          </w:rPr>
+          <w:t>https://github.com/kollektivminds/russian-literary-bible</w:t>
+        </w:r>
+      </w:hyperlink>
+      <w:r>
+        <w:rPr/>
+        <w:t>.</w:t>
       </w:r>
     </w:p>
   </w:footnote>
@@ -2140,6 +3107,34 @@
     <w:p>
       <w:pPr>
         <w:pStyle w:val="FootnoteText"/>
+        <w:rPr>
+          <w:rFonts w:ascii="Liberation Serif" w:hAnsi="Liberation Serif"/>
+        </w:rPr>
+      </w:pPr>
+      <w:r>
+        <w:rPr>
+          <w:rStyle w:val="FootnoteCharacters"/>
+        </w:rPr>
+        <w:footnoteRef/>
+      </w:r>
+      <w:r>
+        <w:rPr>
+          <w:rFonts w:ascii="Liberation Serif" w:hAnsi="Liberation Serif"/>
+        </w:rPr>
+        <w:t xml:space="preserve"> “</w:t>
+      </w:r>
+      <w:r>
+        <w:rPr>
+          <w:rFonts w:ascii="Liberation Serif" w:hAnsi="Liberation Serif"/>
+        </w:rPr>
+        <w:t>В глубокой древности, когда человек начал мыслить, он мыслил технологически, то есть опираясь исключительно и только на свой трудовой опыт. Технология — это логика фактов, создаваемых трудовой деятельностью людей, идеология — логика идей, то есть логика смыслов, извлечённых из фактов, - смыслов, которые предуказуют пути, приёмы и формы творчества новых фактов.”</w:t>
+      </w:r>
+    </w:p>
+  </w:footnote>
+  <w:footnote w:id="4">
+    <w:p>
+      <w:pPr>
+        <w:pStyle w:val="FootnoteText"/>
         <w:bidi w:val="0"/>
         <w:rPr/>
       </w:pPr>
@@ -2157,7 +3152,7 @@
         <w:rPr/>
         <w:t xml:space="preserve">Publications,” Yandex Research, accessed March 1, 2025, </w:t>
       </w:r>
-      <w:hyperlink r:id="rId1">
+      <w:hyperlink r:id="rId2">
         <w:r>
           <w:rPr>
             <w:rStyle w:val="Hyperlink"/>
@@ -2171,7 +3166,7 @@
       </w:r>
     </w:p>
   </w:footnote>
-  <w:footnote w:id="4">
+  <w:footnote w:id="5">
     <w:p>
       <w:pPr>
         <w:pStyle w:val="FootnoteText"/>
@@ -2211,7 +3206,7 @@
       </w:r>
     </w:p>
   </w:footnote>
-  <w:footnote w:id="5">
+  <w:footnote w:id="6">
     <w:p>
       <w:pPr>
         <w:pStyle w:val="FootnoteText"/>
@@ -2522,7 +3517,7 @@
     <w:pPr>
       <w:widowControl/>
       <w:suppressAutoHyphens w:val="true"/>
-      <w:overflowPunct w:val="false"/>
+      <w:overflowPunct w:val="true"/>
       <w:bidi w:val="0"/>
       <w:spacing w:lineRule="auto" w:line="276" w:before="0" w:after="160"/>
       <w:jc w:val="left"/>
@@ -3117,6 +4112,49 @@
       <w:spacing w:before="0" w:after="283"/>
       <w:ind w:hanging="0" w:left="567" w:right="567"/>
     </w:pPr>
+    <w:rPr/>
+  </w:style>
+  <w:style w:type="paragraph" w:styleId="TableContents">
+    <w:name w:val="Table Contents"/>
+    <w:basedOn w:val="Normal"/>
+    <w:qFormat/>
+    <w:pPr>
+      <w:widowControl w:val="false"/>
+      <w:suppressLineNumbers/>
+    </w:pPr>
+    <w:rPr/>
+  </w:style>
+  <w:style w:type="paragraph" w:styleId="TableHeading">
+    <w:name w:val="Table Heading"/>
+    <w:basedOn w:val="TableContents"/>
+    <w:qFormat/>
+    <w:pPr>
+      <w:suppressLineNumbers/>
+      <w:jc w:val="center"/>
+    </w:pPr>
+    <w:rPr>
+      <w:b/>
+      <w:bCs/>
+    </w:rPr>
+  </w:style>
+  <w:style w:type="paragraph" w:styleId="PreformattedText">
+    <w:name w:val="Preformatted Text"/>
+    <w:basedOn w:val="Normal"/>
+    <w:qFormat/>
+    <w:pPr>
+      <w:spacing w:before="0" w:after="0"/>
+    </w:pPr>
+    <w:rPr>
+      <w:rFonts w:ascii="Liberation Mono" w:hAnsi="Liberation Mono" w:eastAsia="WenQuanYi Zen Hei Mono" w:cs="Liberation Mono"/>
+      <w:sz w:val="20"/>
+      <w:szCs w:val="20"/>
+    </w:rPr>
+  </w:style>
+  <w:style w:type="paragraph" w:styleId="Figure">
+    <w:name w:val="Figure"/>
+    <w:basedOn w:val="Caption"/>
+    <w:qFormat/>
+    <w:pPr/>
     <w:rPr/>
   </w:style>
   <w:style w:type="numbering" w:styleId="NoList">

</xml_diff>